<commit_message>
Add some new third part sources and code change
</commit_message>
<xml_diff>
--- a/third party/UI/datatables.docx
+++ b/third party/UI/datatables.docx
@@ -7,7 +7,22 @@
         <w:t>URL:</w:t>
       </w:r>
       <w:r>
-        <w:t xml:space="preserve"> http://datatables.net/</w:t>
+        <w:t xml:space="preserve"> </w:t>
+      </w:r>
+    </w:p>
+    <w:p>
+      <w:hyperlink r:id="rId4" w:history="1">
+        <w:r>
+          <w:rPr>
+            <w:rStyle w:val="Hyperlink"/>
+          </w:rPr>
+          <w:t>http://datatables.net/</w:t>
+        </w:r>
+      </w:hyperlink>
+    </w:p>
+    <w:p>
+      <w:r>
+        <w:t>http://dt.thxopen.com/</w:t>
       </w:r>
     </w:p>
     <w:sectPr>
@@ -209,6 +224,17 @@
     <w:semiHidden/>
     <w:unhideWhenUsed/>
   </w:style>
+  <w:style w:type="character" w:styleId="Hyperlink">
+    <w:name w:val="Hyperlink"/>
+    <w:basedOn w:val="DefaultParagraphFont"/>
+    <w:uiPriority w:val="99"/>
+    <w:unhideWhenUsed/>
+    <w:rsid w:val="004B75C4"/>
+    <w:rPr>
+      <w:color w:val="0000FF" w:themeColor="hyperlink"/>
+      <w:u w:val="single"/>
+    </w:rPr>
+  </w:style>
 </w:styles>
 </file>
 

</xml_diff>